<commit_message>
Typo in Feedback corrected
</commit_message>
<xml_diff>
--- a/01_Mouldy_Ghost_final_feedback.docx
+++ b/01_Mouldy_Ghost_final_feedback.docx
@@ -162,7 +162,25 @@
           <w:sz w:val="20"/>
           <w:szCs w:val="20"/>
         </w:rPr>
-        <w:t xml:space="preserve"> constructed and a great deal of behaviour and content is pulled in from the files.</w:t>
+        <w:t xml:space="preserve"> </w:t>
+      </w:r>
+      <w:proofErr w:type="gramStart"/>
+      <w:r>
+        <w:rPr>
+          <w:rFonts w:ascii="Tahoma" w:hAnsi="Tahoma" w:cs="Tahoma"/>
+          <w:sz w:val="20"/>
+          <w:szCs w:val="20"/>
+        </w:rPr>
+        <w:t>constructed</w:t>
+      </w:r>
+      <w:proofErr w:type="gramEnd"/>
+      <w:r>
+        <w:rPr>
+          <w:rFonts w:ascii="Tahoma" w:hAnsi="Tahoma" w:cs="Tahoma"/>
+          <w:sz w:val="20"/>
+          <w:szCs w:val="20"/>
+        </w:rPr>
+        <w:t xml:space="preserve"> and a great deal of behaviour and content is pulled in from the files.</w:t>
       </w:r>
       <w:r>
         <w:rPr>
@@ -349,7 +367,25 @@
           <w:sz w:val="20"/>
           <w:szCs w:val="20"/>
         </w:rPr>
-        <w:t>The correct spirit has been used in the various sub-systems in sharing the load of the game, and code within individual functions is fairly well structured for the most part. That said there is a rather sparse amount of commenting in the code pretty much through out! You could also have cleared out a bit more of the base engine functions that you aren’t using.</w:t>
+        <w:t xml:space="preserve">The correct spirit has been used in the various sub-systems in sharing the load of the game, and code within individual functions is </w:t>
+      </w:r>
+      <w:proofErr w:type="gramStart"/>
+      <w:r>
+        <w:rPr>
+          <w:rFonts w:ascii="Tahoma" w:hAnsi="Tahoma" w:cs="Tahoma"/>
+          <w:sz w:val="20"/>
+          <w:szCs w:val="20"/>
+        </w:rPr>
+        <w:t>fairly well</w:t>
+      </w:r>
+      <w:proofErr w:type="gramEnd"/>
+      <w:r>
+        <w:rPr>
+          <w:rFonts w:ascii="Tahoma" w:hAnsi="Tahoma" w:cs="Tahoma"/>
+          <w:sz w:val="20"/>
+          <w:szCs w:val="20"/>
+        </w:rPr>
+        <w:t xml:space="preserve"> structured for the most part. That said there is a rather sparse amount of commenting in the code pretty much through out! You could also have cleared out a bit more of the base engine functions that you aren’t using.</w:t>
       </w:r>
     </w:p>
     <w:p>
@@ -370,8 +406,6 @@
         </w:rPr>
         <w:t>That said some solid polish has been given in so far as the AI and attract state, as well as the zooming play focused camera.</w:t>
       </w:r>
-      <w:bookmarkStart w:id="1" w:name="_GoBack"/>
-      <w:bookmarkEnd w:id="1"/>
     </w:p>
     <w:p>
       <w:pPr>
@@ -481,7 +515,25 @@
           <w:szCs w:val="20"/>
         </w:rPr>
         <w:lastRenderedPageBreak/>
-        <w:t>Whilst possible to the detriment to the base PC version, you have ensured that the ARCADE build works exactly the same as the PC one, appropriate use of the builds types and compiler pre-processors have been made to ensure the two builds share as much code as possible.</w:t>
+        <w:t xml:space="preserve">Whilst possible to the detriment to the base PC version, you have ensured that the ARCADE build works </w:t>
+      </w:r>
+      <w:proofErr w:type="gramStart"/>
+      <w:r>
+        <w:rPr>
+          <w:rFonts w:ascii="Tahoma" w:hAnsi="Tahoma" w:cs="Tahoma"/>
+          <w:sz w:val="20"/>
+          <w:szCs w:val="20"/>
+        </w:rPr>
+        <w:t>exactly the same</w:t>
+      </w:r>
+      <w:proofErr w:type="gramEnd"/>
+      <w:r>
+        <w:rPr>
+          <w:rFonts w:ascii="Tahoma" w:hAnsi="Tahoma" w:cs="Tahoma"/>
+          <w:sz w:val="20"/>
+          <w:szCs w:val="20"/>
+        </w:rPr>
+        <w:t xml:space="preserve"> as the PC one, appropriate use of the builds types and compiler pre-processors have been made to ensure the two builds share as much code as possible.</w:t>
       </w:r>
     </w:p>
     <w:p>
@@ -548,7 +600,23 @@
           <w:sz w:val="20"/>
           <w:szCs w:val="20"/>
         </w:rPr>
-        <w:t xml:space="preserve">Appropriate use of the GIT Hub project system have been made, the commits to the </w:t>
+        <w:t xml:space="preserve">Appropriate use of the GIT Hub project system </w:t>
+      </w:r>
+      <w:proofErr w:type="gramStart"/>
+      <w:r>
+        <w:rPr>
+          <w:sz w:val="20"/>
+          <w:szCs w:val="20"/>
+        </w:rPr>
+        <w:t>have</w:t>
+      </w:r>
+      <w:proofErr w:type="gramEnd"/>
+      <w:r>
+        <w:rPr>
+          <w:sz w:val="20"/>
+          <w:szCs w:val="20"/>
+        </w:rPr>
+        <w:t xml:space="preserve"> been made, the commits to the </w:t>
       </w:r>
       <w:r>
         <w:rPr>
@@ -822,7 +890,7 @@
               <w:jc w:val="center"/>
             </w:pPr>
             <w:r>
-              <w:t>6</w:t>
+              <w:t>8</w:t>
             </w:r>
           </w:p>
         </w:tc>
@@ -835,7 +903,10 @@
               <w:jc w:val="center"/>
             </w:pPr>
             <w:r>
-              <w:t>65</w:t>
+              <w:t>6</w:t>
+            </w:r>
+            <w:r>
+              <w:t>7</w:t>
             </w:r>
           </w:p>
         </w:tc>
@@ -998,7 +1069,7 @@
               <w:jc w:val="center"/>
             </w:pPr>
             <w:r>
-              <w:t>8</w:t>
+              <w:t>6</w:t>
             </w:r>
           </w:p>
         </w:tc>
@@ -1011,8 +1082,13 @@
               <w:jc w:val="center"/>
             </w:pPr>
             <w:r>
-              <w:t>67</w:t>
-            </w:r>
+              <w:t>6</w:t>
+            </w:r>
+            <w:r>
+              <w:t>5</w:t>
+            </w:r>
+            <w:bookmarkStart w:id="1" w:name="_GoBack"/>
+            <w:bookmarkEnd w:id="1"/>
           </w:p>
         </w:tc>
       </w:tr>
@@ -1128,7 +1204,23 @@
           <w:sz w:val="20"/>
           <w:szCs w:val="20"/>
         </w:rPr>
-        <w:t xml:space="preserve">Each group will have a number of points to distribute amongst team members, according to their perceived overall contribution to the project. The overall mark for the project will be scaled according to this distribution of points, to make up each student’s individual mark for the module. The number of points allocated for a group will be 20 * number of students in the group. </w:t>
+        <w:t xml:space="preserve">Each group will have </w:t>
+      </w:r>
+      <w:proofErr w:type="gramStart"/>
+      <w:r>
+        <w:rPr>
+          <w:sz w:val="20"/>
+          <w:szCs w:val="20"/>
+        </w:rPr>
+        <w:t>a number of</w:t>
+      </w:r>
+      <w:proofErr w:type="gramEnd"/>
+      <w:r>
+        <w:rPr>
+          <w:sz w:val="20"/>
+          <w:szCs w:val="20"/>
+        </w:rPr>
+        <w:t xml:space="preserve"> points to distribute amongst team members, according to their perceived overall contribution to the project. The overall mark for the project will be scaled according to this distribution of points, to make up each student’s individual mark for the module. The number of points allocated for a group will be 20 * number of students in the group. </w:t>
       </w:r>
     </w:p>
     <w:p>

</xml_diff>